<commit_message>
Adição do .env para Avaliação - Adicionado o arquivo de configuração .env para avaliação do TCC.
</commit_message>
<xml_diff>
--- a/Projeto Integrado_ALLAN CEZAR ALMEIDA CHAVES.docx
+++ b/Projeto Integrado_ALLAN CEZAR ALMEIDA CHAVES.docx
@@ -2802,6 +2802,7 @@
           <w:id w:val="-742324696"/>
           <w:citation/>
         </w:sdtPr>
+        <w:sdtEndPr/>
         <w:sdtContent>
           <w:r>
             <w:rPr>
@@ -2955,6 +2956,7 @@
           <w:id w:val="1955748355"/>
           <w:citation/>
         </w:sdtPr>
+        <w:sdtEndPr/>
         <w:sdtContent>
           <w:r>
             <w:rPr>
@@ -3104,6 +3106,7 @@
           <w:id w:val="-1237476129"/>
           <w:citation/>
         </w:sdtPr>
+        <w:sdtEndPr/>
         <w:sdtContent>
           <w:r>
             <w:rPr>
@@ -3552,6 +3555,7 @@
           <w:noProof/>
           <w:lang w:eastAsia="pt-BR"/>
         </w:rPr>
+        <w:lastRenderedPageBreak/>
         <w:drawing>
           <wp:inline distT="0" distB="0" distL="0" distR="0" wp14:anchorId="787461DA" wp14:editId="5FFC7F39">
             <wp:extent cx="4320000" cy="2685600"/>
@@ -3723,6 +3727,7 @@
           <w:id w:val="-1790348280"/>
           <w:citation/>
         </w:sdtPr>
+        <w:sdtEndPr/>
         <w:sdtContent>
           <w:r>
             <w:rPr>
@@ -3784,6 +3789,7 @@
           <w:id w:val="1286231944"/>
           <w:citation/>
         </w:sdtPr>
+        <w:sdtEndPr/>
         <w:sdtContent>
           <w:r>
             <w:rPr>
@@ -4043,6 +4049,7 @@
         <w:rPr>
           <w:rFonts w:cs="Arial"/>
         </w:rPr>
+        <w:lastRenderedPageBreak/>
         <w:t xml:space="preserve">A </w:t>
       </w:r>
       <w:r>
@@ -4139,6 +4146,7 @@
           <w:id w:val="-941304176"/>
           <w:citation/>
         </w:sdtPr>
+        <w:sdtEndPr/>
         <w:sdtContent>
           <w:r>
             <w:rPr>
@@ -4628,6 +4636,7 @@
         <w:rPr>
           <w:rFonts w:cs="Arial"/>
         </w:rPr>
+        <w:lastRenderedPageBreak/>
         <w:t>Como exemplo podemos citar algumas dificuldades</w:t>
       </w:r>
       <w:r>
@@ -4909,6 +4918,7 @@
         <w:rPr>
           <w:rFonts w:ascii="Arial" w:hAnsi="Arial" w:cs="Arial"/>
         </w:rPr>
+        <w:lastRenderedPageBreak/>
         <w:t>Lean Canvas MVP</w:t>
       </w:r>
     </w:p>
@@ -4982,6 +4992,7 @@
           <w:id w:val="1074319383"/>
           <w:citation/>
         </w:sdtPr>
+        <w:sdtEndPr/>
         <w:sdtContent>
           <w:r>
             <w:rPr>
@@ -5345,6 +5356,7 @@
           <w:rFonts w:cs="Arial"/>
           <w:lang w:val="pt-BR"/>
         </w:rPr>
+        <w:lastRenderedPageBreak/>
         <w:t xml:space="preserve">Funcionalidades e </w:t>
       </w:r>
       <w:r>
@@ -5414,6 +5426,7 @@
           <w:id w:val="2070146847"/>
           <w:citation/>
         </w:sdtPr>
+        <w:sdtEndPr/>
         <w:sdtContent>
           <w:r>
             <w:rPr>
@@ -5595,6 +5608,7 @@
           <w:id w:val="-423965583"/>
           <w:citation/>
         </w:sdtPr>
+        <w:sdtEndPr/>
         <w:sdtContent>
           <w:r>
             <w:rPr>
@@ -5965,6 +5979,7 @@
           <w:noProof/>
           <w:lang w:eastAsia="pt-BR"/>
         </w:rPr>
+        <w:lastRenderedPageBreak/>
         <w:drawing>
           <wp:inline distT="0" distB="0" distL="0" distR="0" wp14:anchorId="016091CB" wp14:editId="1235BFF6">
             <wp:extent cx="4320000" cy="2329200"/>
@@ -6349,6 +6364,7 @@
           <w:noProof/>
           <w:lang w:eastAsia="pt-BR"/>
         </w:rPr>
+        <w:lastRenderedPageBreak/>
         <w:drawing>
           <wp:inline distT="0" distB="0" distL="0" distR="0" wp14:anchorId="1C8EB371" wp14:editId="1C712D0B">
             <wp:extent cx="4320000" cy="2228400"/>
@@ -7446,6 +7462,7 @@
               <w:rPr>
                 <w:sz w:val="18"/>
               </w:rPr>
+              <w:lastRenderedPageBreak/>
               <w:t>Realizar Registro de Vendas</w:t>
             </w:r>
           </w:p>
@@ -8567,6 +8584,7 @@
           <w:noProof/>
           <w:lang w:eastAsia="pt-BR"/>
         </w:rPr>
+        <w:lastRenderedPageBreak/>
         <w:drawing>
           <wp:inline distT="0" distB="0" distL="0" distR="0" wp14:anchorId="6B5F1DB1" wp14:editId="24B0E9C8">
             <wp:extent cx="3600000" cy="3222000"/>
@@ -8884,6 +8902,7 @@
               </w:rPr>
             </w:pPr>
             <w:r>
+              <w:lastRenderedPageBreak/>
               <w:t>Funcionalidades</w:t>
             </w:r>
           </w:p>
@@ -10208,6 +10227,7 @@
           <w:noProof/>
           <w:lang w:eastAsia="pt-BR"/>
         </w:rPr>
+        <w:lastRenderedPageBreak/>
         <w:drawing>
           <wp:inline distT="0" distB="0" distL="0" distR="0" wp14:anchorId="6787AD62" wp14:editId="23A0FBF1">
             <wp:extent cx="5760085" cy="2152650"/>
@@ -10339,6 +10359,7 @@
           <w:i/>
           <w:color w:val="auto"/>
         </w:rPr>
+        <w:lastRenderedPageBreak/>
         <w:t>Backlog</w:t>
       </w:r>
       <w:r>
@@ -10573,6 +10594,7 @@
           <w:i/>
           <w:color w:val="auto"/>
         </w:rPr>
+        <w:lastRenderedPageBreak/>
         <w:t>Lista de Requisitos Funcionais</w:t>
       </w:r>
       <w:r>
@@ -11493,6 +11515,7 @@
           <w:rFonts w:cs="Arial"/>
           <w:lang w:val="pt-BR" w:eastAsia="pt-BR"/>
         </w:rPr>
+        <w:lastRenderedPageBreak/>
         <w:t>Modelagem</w:t>
       </w:r>
       <w:bookmarkEnd w:id="22"/>
@@ -11934,6 +11957,7 @@
           <w:rFonts w:cs="Arial"/>
           <w:lang w:eastAsia="pt-BR"/>
         </w:rPr>
+        <w:lastRenderedPageBreak/>
         <w:t>Detalhamento dos casos de uso</w:t>
       </w:r>
       <w:bookmarkEnd w:id="25"/>
@@ -13002,6 +13026,7 @@
               </w:rPr>
             </w:pPr>
             <w:r>
+              <w:lastRenderedPageBreak/>
               <w:t>Erros/Exceções:</w:t>
             </w:r>
           </w:p>
@@ -13542,6 +13567,7 @@
               </w:rPr>
             </w:pPr>
             <w:r>
+              <w:lastRenderedPageBreak/>
               <w:t>ID:</w:t>
             </w:r>
           </w:p>
@@ -14515,6 +14541,7 @@
               </w:rPr>
             </w:pPr>
             <w:r>
+              <w:lastRenderedPageBreak/>
               <w:t>ID:</w:t>
             </w:r>
           </w:p>
@@ -15447,6 +15474,7 @@
               </w:rPr>
             </w:pPr>
             <w:r>
+              <w:lastRenderedPageBreak/>
               <w:t>ID:</w:t>
             </w:r>
           </w:p>
@@ -16741,6 +16769,7 @@
               </w:rPr>
             </w:pPr>
             <w:r>
+              <w:lastRenderedPageBreak/>
               <w:t>ID:</w:t>
             </w:r>
           </w:p>
@@ -17622,6 +17651,7 @@
               </w:rPr>
             </w:pPr>
             <w:r>
+              <w:lastRenderedPageBreak/>
               <w:t>ID:</w:t>
             </w:r>
           </w:p>
@@ -18500,6 +18530,7 @@
           <w:rFonts w:cs="Arial"/>
           <w:lang w:val="pt-BR" w:eastAsia="pt-BR"/>
         </w:rPr>
+        <w:lastRenderedPageBreak/>
         <w:t xml:space="preserve">Projeto de </w:t>
       </w:r>
       <w:r>
@@ -18799,14 +18830,30 @@
       <w:r>
         <w:t xml:space="preserve">Figura </w:t>
       </w:r>
-      <w:fldSimple w:instr=" SEQ Figura \* ARABIC ">
-        <w:r>
-          <w:rPr>
-            <w:noProof/>
-          </w:rPr>
-          <w:t>14</w:t>
-        </w:r>
-      </w:fldSimple>
+      <w:r>
+        <w:fldChar w:fldCharType="begin"/>
+      </w:r>
+      <w:r>
+        <w:instrText xml:space="preserve"> SEQ Figura \* ARA</w:instrText>
+      </w:r>
+      <w:r>
+        <w:instrText xml:space="preserve">BIC </w:instrText>
+      </w:r>
+      <w:r>
+        <w:fldChar w:fldCharType="separate"/>
+      </w:r>
+      <w:r>
+        <w:rPr>
+          <w:noProof/>
+        </w:rPr>
+        <w:t>14</w:t>
+      </w:r>
+      <w:r>
+        <w:rPr>
+          <w:noProof/>
+        </w:rPr>
+        <w:fldChar w:fldCharType="end"/>
+      </w:r>
       <w:bookmarkEnd w:id="27"/>
       <w:r>
         <w:t xml:space="preserve"> Wireframes para o </w:t>
@@ -18828,6 +18875,7 @@
         <w:rPr>
           <w:lang w:eastAsia="pt-BR"/>
         </w:rPr>
+        <w:lastRenderedPageBreak/>
         <w:t xml:space="preserve">Todos os </w:t>
       </w:r>
       <w:r>
@@ -19024,21 +19072,7 @@
             <w:rStyle w:val="Hyperlink"/>
             <w:rFonts w:cs="Arial"/>
           </w:rPr>
-          <w:t>https://www.figma.com/pro</w:t>
-        </w:r>
-        <w:r>
-          <w:rPr>
-            <w:rStyle w:val="Hyperlink"/>
-            <w:rFonts w:cs="Arial"/>
-          </w:rPr>
-          <w:t>t</w:t>
-        </w:r>
-        <w:r>
-          <w:rPr>
-            <w:rStyle w:val="Hyperlink"/>
-            <w:rFonts w:cs="Arial"/>
-          </w:rPr>
-          <w:t>o/CKgX2pHuBsVimZqkP4Oym8/ERP-EMASA?page-id=0%3A1&amp;node-id=16%3A410&amp;viewport=-116%2C609%2C0.47&amp;scaling=min-zoom&amp;starting-point-node-id=16%3A410</w:t>
+          <w:t>https://www.figma.com/proto/CKgX2pHuBsVimZqkP4Oym8/ERP-EMASA?page-id=0%3A1&amp;node-id=16%3A410&amp;viewport=-116%2C609%2C0.47&amp;scaling=min-zoom&amp;starting-point-node-id=16%3A410</w:t>
         </w:r>
       </w:hyperlink>
       <w:r>
@@ -19145,7 +19179,14 @@
         <w:rPr>
           <w:rFonts w:cs="Arial"/>
         </w:rPr>
-        <w:t>O mapa do site é uma ferramenta importante no processo de desenvolvimento de um sistema, pois ele representa de maneira clara e organizada a estrutura e a hierarquia das páginas que compõem o sistema. No caso do Sistema de Vendas EMASA, o mapa do site foi estruturado de forma a proporcionar uma experiência de uso intuitiva e eficiente para os usuários.</w:t>
+        <w:t xml:space="preserve">O mapa do site é uma ferramenta importante no processo de desenvolvimento de um sistema, pois ele representa de maneira clara e organizada a estrutura e a hierarquia das páginas que compõem o sistema. No caso do Sistema de Vendas </w:t>
+      </w:r>
+      <w:r>
+        <w:rPr>
+          <w:rFonts w:cs="Arial"/>
+        </w:rPr>
+        <w:lastRenderedPageBreak/>
+        <w:t>EMASA, o mapa do site foi estruturado de forma a proporcionar uma experiência de uso intuitiva e eficiente para os usuários.</w:t>
       </w:r>
     </w:p>
     <w:p>
@@ -19325,14 +19366,30 @@
       <w:r>
         <w:t xml:space="preserve">Figura </w:t>
       </w:r>
-      <w:fldSimple w:instr=" SEQ Figura \* ARABIC ">
-        <w:r>
-          <w:rPr>
-            <w:noProof/>
-          </w:rPr>
-          <w:t>15</w:t>
-        </w:r>
-      </w:fldSimple>
+      <w:r>
+        <w:fldChar w:fldCharType="begin"/>
+      </w:r>
+      <w:r>
+        <w:instrText xml:space="preserve"> S</w:instrText>
+      </w:r>
+      <w:r>
+        <w:instrText xml:space="preserve">EQ Figura \* ARABIC </w:instrText>
+      </w:r>
+      <w:r>
+        <w:fldChar w:fldCharType="separate"/>
+      </w:r>
+      <w:r>
+        <w:rPr>
+          <w:noProof/>
+        </w:rPr>
+        <w:t>15</w:t>
+      </w:r>
+      <w:r>
+        <w:rPr>
+          <w:noProof/>
+        </w:rPr>
+        <w:fldChar w:fldCharType="end"/>
+      </w:r>
       <w:bookmarkEnd w:id="28"/>
       <w:r>
         <w:t xml:space="preserve"> - Mapa do site</w:t>
@@ -19355,6 +19412,7 @@
           <w:rFonts w:cs="Arial"/>
           <w:lang w:eastAsia="pt-BR"/>
         </w:rPr>
+        <w:lastRenderedPageBreak/>
         <w:t>Diagrama de classes</w:t>
       </w:r>
       <w:bookmarkEnd w:id="29"/>
@@ -19434,6 +19492,7 @@
           <w:rFonts w:cs="Arial"/>
           <w:lang w:val="pt-BR" w:eastAsia="pt-BR"/>
         </w:rPr>
+        <w:lastRenderedPageBreak/>
         <w:t>Projeto</w:t>
       </w:r>
       <w:bookmarkEnd w:id="30"/>
@@ -19790,6 +19849,7 @@
           <w:szCs w:val="24"/>
           <w:lang w:eastAsia="pt-BR"/>
         </w:rPr>
+        <w:lastRenderedPageBreak/>
         <w:drawing>
           <wp:inline distT="0" distB="0" distL="0" distR="0" wp14:anchorId="6FD02875" wp14:editId="0998EC60">
             <wp:extent cx="5040000" cy="6202800"/>
@@ -19846,14 +19906,27 @@
       <w:r>
         <w:t xml:space="preserve">Figura </w:t>
       </w:r>
-      <w:fldSimple w:instr=" SEQ Figura \* ARABIC ">
-        <w:r>
-          <w:rPr>
-            <w:noProof/>
-          </w:rPr>
-          <w:t>16</w:t>
-        </w:r>
-      </w:fldSimple>
+      <w:r>
+        <w:fldChar w:fldCharType="begin"/>
+      </w:r>
+      <w:r>
+        <w:instrText xml:space="preserve"> SEQ Figura \* ARABIC </w:instrText>
+      </w:r>
+      <w:r>
+        <w:fldChar w:fldCharType="separate"/>
+      </w:r>
+      <w:r>
+        <w:rPr>
+          <w:noProof/>
+        </w:rPr>
+        <w:t>16</w:t>
+      </w:r>
+      <w:r>
+        <w:rPr>
+          <w:noProof/>
+        </w:rPr>
+        <w:fldChar w:fldCharType="end"/>
+      </w:r>
       <w:bookmarkEnd w:id="32"/>
       <w:r>
         <w:t xml:space="preserve"> C4 </w:t>
@@ -19881,6 +19954,7 @@
           <w:szCs w:val="24"/>
           <w:lang w:eastAsia="pt-BR"/>
         </w:rPr>
+        <w:lastRenderedPageBreak/>
         <w:drawing>
           <wp:inline distT="0" distB="0" distL="0" distR="0" wp14:anchorId="7CCCFC9B" wp14:editId="3FB6C5AE">
             <wp:extent cx="5760085" cy="7465060"/>
@@ -19931,14 +20005,27 @@
       <w:r>
         <w:t xml:space="preserve">Figura </w:t>
       </w:r>
-      <w:fldSimple w:instr=" SEQ Figura \* ARABIC ">
-        <w:r>
-          <w:rPr>
-            <w:noProof/>
-          </w:rPr>
-          <w:t>17</w:t>
-        </w:r>
-      </w:fldSimple>
+      <w:r>
+        <w:fldChar w:fldCharType="begin"/>
+      </w:r>
+      <w:r>
+        <w:instrText xml:space="preserve"> SEQ Figura \* ARABIC </w:instrText>
+      </w:r>
+      <w:r>
+        <w:fldChar w:fldCharType="separate"/>
+      </w:r>
+      <w:r>
+        <w:rPr>
+          <w:noProof/>
+        </w:rPr>
+        <w:t>17</w:t>
+      </w:r>
+      <w:r>
+        <w:rPr>
+          <w:noProof/>
+        </w:rPr>
+        <w:fldChar w:fldCharType="end"/>
+      </w:r>
       <w:bookmarkEnd w:id="33"/>
       <w:r>
         <w:t xml:space="preserve"> C4 </w:t>
@@ -20000,6 +20087,7 @@
           <w:rFonts w:cs="Arial"/>
           <w:lang w:eastAsia="pt-BR"/>
         </w:rPr>
+        <w:lastRenderedPageBreak/>
         <w:t>Arquitetura da informação</w:t>
       </w:r>
       <w:bookmarkEnd w:id="34"/>
@@ -20117,31 +20205,7 @@
           <w:rPr>
             <w:rStyle w:val="Hyperlink"/>
           </w:rPr>
-          <w:t>https://app.swagger</w:t>
-        </w:r>
-        <w:r>
-          <w:rPr>
-            <w:rStyle w:val="Hyperlink"/>
-          </w:rPr>
-          <w:t>h</w:t>
-        </w:r>
-        <w:r>
-          <w:rPr>
-            <w:rStyle w:val="Hyperlink"/>
-          </w:rPr>
-          <w:t>ub.com/apis/alla</w:t>
-        </w:r>
-        <w:r>
-          <w:rPr>
-            <w:rStyle w:val="Hyperlink"/>
-          </w:rPr>
-          <w:t>n</w:t>
-        </w:r>
-        <w:r>
-          <w:rPr>
-            <w:rStyle w:val="Hyperlink"/>
-          </w:rPr>
-          <w:t>cac/vendas_emasa/1.0.0</w:t>
+          <w:t>https://app.swaggerhub.com/apis/allancac/vendas_emasa/1.0.0</w:t>
         </w:r>
       </w:hyperlink>
       <w:r>
@@ -20178,19 +20242,7 @@
         <w:rPr>
           <w:rStyle w:val="Hyperlink"/>
         </w:rPr>
-        <w:t>https://virtserver.swaggerhub.com/</w:t>
-      </w:r>
-      <w:r>
-        <w:rPr>
-          <w:rStyle w:val="Hyperlink"/>
-        </w:rPr>
-        <w:t>a</w:t>
-      </w:r>
-      <w:r>
-        <w:rPr>
-          <w:rStyle w:val="Hyperlink"/>
-        </w:rPr>
-        <w:t>llancac/vendas_emasa/1.0.0.</w:t>
+        <w:t>https://virtserver.swaggerhub.com/allancac/vendas_emasa/1.0.0.</w:t>
       </w:r>
       <w:r>
         <w:rPr>
@@ -20217,6 +20269,7 @@
           <w:szCs w:val="22"/>
           <w:lang w:val="pt-BR"/>
         </w:rPr>
+        <w:lastRenderedPageBreak/>
         <w:fldChar w:fldCharType="end"/>
       </w:r>
       <w:r>
@@ -20237,6 +20290,10 @@
     </w:p>
     <w:p>
       <w:r>
+        <w:rPr>
+          <w:noProof/>
+          <w:lang w:eastAsia="pt-BR"/>
+        </w:rPr>
         <w:drawing>
           <wp:inline distT="0" distB="0" distL="0" distR="0" wp14:anchorId="4C604FA0" wp14:editId="60AFA697">
             <wp:extent cx="5760085" cy="3300730"/>
@@ -20289,6 +20346,7 @@
           <w:rFonts w:cs="Arial"/>
           <w:lang w:eastAsia="pt-BR"/>
         </w:rPr>
+        <w:lastRenderedPageBreak/>
         <w:t>URL</w:t>
       </w:r>
       <w:r>
@@ -20374,19 +20432,7 @@
                 <w:rPr>
                   <w:rStyle w:val="Hyperlink"/>
                 </w:rPr>
-                <w:t>https://docs.google.com/presentation/d/1eubGOBqWL-05Y1t4eV0VnKa</w:t>
-              </w:r>
-              <w:r>
-                <w:rPr>
-                  <w:rStyle w:val="Hyperlink"/>
-                </w:rPr>
-                <w:t>D</w:t>
-              </w:r>
-              <w:r>
-                <w:rPr>
-                  <w:rStyle w:val="Hyperlink"/>
-                </w:rPr>
-                <w:t>zt-zuzSvogoCBZsukWc/edit?usp=sharing</w:t>
+                <w:t>https://docs.google.com/presentation/d/1eubGOBqWL-05Y1t4eV0VnKaDzt-zuzSvogoCBZsukWc/edit?usp=sharing</w:t>
               </w:r>
             </w:hyperlink>
           </w:p>
@@ -20892,71 +20938,35 @@
         <w:rPr>
           <w:lang w:eastAsia="pt-BR"/>
         </w:rPr>
-        <w:t xml:space="preserve">’, </w:t>
-      </w:r>
-      <w:r>
-        <w:rPr>
-          <w:lang w:eastAsia="pt-BR"/>
-        </w:rPr>
-        <w:t>‘</w:t>
+        <w:t>’, ‘</w:t>
       </w:r>
       <w:proofErr w:type="spellStart"/>
       <w:r>
         <w:rPr>
           <w:lang w:eastAsia="pt-BR"/>
         </w:rPr>
-        <w:t>modulo</w:t>
-      </w:r>
-      <w:r>
-        <w:rPr>
-          <w:lang w:eastAsia="pt-BR"/>
-        </w:rPr>
-        <w:t>B</w:t>
+        <w:t>moduloB</w:t>
       </w:r>
       <w:proofErr w:type="spellEnd"/>
       <w:r>
         <w:rPr>
           <w:lang w:eastAsia="pt-BR"/>
         </w:rPr>
-        <w:t>’</w:t>
-      </w:r>
-      <w:r>
-        <w:rPr>
-          <w:lang w:eastAsia="pt-BR"/>
-        </w:rPr>
-        <w:t xml:space="preserve"> e </w:t>
-      </w:r>
-      <w:r>
-        <w:rPr>
-          <w:lang w:eastAsia="pt-BR"/>
-        </w:rPr>
-        <w:t>‘</w:t>
+        <w:t>’ e ‘</w:t>
       </w:r>
       <w:proofErr w:type="spellStart"/>
       <w:r>
         <w:rPr>
           <w:lang w:eastAsia="pt-BR"/>
         </w:rPr>
-        <w:t>modulo</w:t>
-      </w:r>
-      <w:r>
-        <w:rPr>
-          <w:lang w:eastAsia="pt-BR"/>
-        </w:rPr>
-        <w:t>C</w:t>
+        <w:t>moduloC</w:t>
       </w:r>
       <w:proofErr w:type="spellEnd"/>
       <w:r>
         <w:rPr>
           <w:lang w:eastAsia="pt-BR"/>
         </w:rPr>
-        <w:t>’</w:t>
-      </w:r>
-      <w:r>
-        <w:rPr>
-          <w:lang w:eastAsia="pt-BR"/>
-        </w:rPr>
-        <w:t>.</w:t>
+        <w:t>’.</w:t>
       </w:r>
     </w:p>
     <w:tbl>
@@ -20966,13 +20976,13 @@
         <w:tblLook w:val="04A0" w:firstRow="1" w:lastRow="0" w:firstColumn="1" w:lastColumn="0" w:noHBand="0" w:noVBand="1"/>
       </w:tblPr>
       <w:tblGrid>
-        <w:gridCol w:w="2263"/>
-        <w:gridCol w:w="6798"/>
+        <w:gridCol w:w="1980"/>
+        <w:gridCol w:w="7081"/>
       </w:tblGrid>
       <w:tr>
         <w:tc>
           <w:tcPr>
-            <w:tcW w:w="2263" w:type="dxa"/>
+            <w:tcW w:w="1980" w:type="dxa"/>
             <w:vAlign w:val="center"/>
           </w:tcPr>
           <w:p>
@@ -21033,13 +21043,14 @@
         </w:tc>
         <w:tc>
           <w:tcPr>
-            <w:tcW w:w="6798" w:type="dxa"/>
+            <w:tcW w:w="7081" w:type="dxa"/>
             <w:vAlign w:val="center"/>
           </w:tcPr>
           <w:p>
             <w:pPr>
               <w:pStyle w:val="SemEspaamento"/>
               <w:rPr>
+                <w:sz w:val="18"/>
                 <w:lang w:eastAsia="pt-BR"/>
               </w:rPr>
             </w:pPr>
@@ -21047,23 +21058,26 @@
               <w:r>
                 <w:rPr>
                   <w:rStyle w:val="Hyperlink"/>
+                  <w:sz w:val="18"/>
                   <w:lang w:eastAsia="pt-BR"/>
                 </w:rPr>
-                <w:t>https://github.co</w:t>
+                <w:t>https://github.c</w:t>
               </w:r>
               <w:r>
                 <w:rPr>
                   <w:rStyle w:val="Hyperlink"/>
+                  <w:sz w:val="18"/>
                   <w:lang w:eastAsia="pt-BR"/>
                 </w:rPr>
-                <w:t>m</w:t>
+                <w:t>o</w:t>
               </w:r>
               <w:r>
                 <w:rPr>
                   <w:rStyle w:val="Hyperlink"/>
+                  <w:sz w:val="18"/>
                   <w:lang w:eastAsia="pt-BR"/>
                 </w:rPr>
-                <w:t>/allancac/TCC_Desenvolvimento_Web_Full_Stack_2021/</w:t>
+                <w:t>m/allancac/TCC_Desenvolvimento_Web_Full_Stack_2021/</w:t>
               </w:r>
             </w:hyperlink>
           </w:p>
@@ -21072,7 +21086,7 @@
       <w:tr>
         <w:tc>
           <w:tcPr>
-            <w:tcW w:w="2263" w:type="dxa"/>
+            <w:tcW w:w="1980" w:type="dxa"/>
             <w:vAlign w:val="center"/>
           </w:tcPr>
           <w:p>
@@ -21088,79 +21102,52 @@
                 <w:b/>
                 <w:lang w:eastAsia="pt-BR"/>
               </w:rPr>
-              <w:t>Link d</w:t>
-            </w:r>
+              <w:t xml:space="preserve">Link do modulo A – </w:t>
+            </w:r>
+            <w:proofErr w:type="spellStart"/>
             <w:r>
               <w:rPr>
                 <w:b/>
                 <w:lang w:eastAsia="pt-BR"/>
               </w:rPr>
-              <w:t>o</w:t>
-            </w:r>
+              <w:t>Branch</w:t>
+            </w:r>
+            <w:proofErr w:type="spellEnd"/>
             <w:r>
               <w:rPr>
                 <w:b/>
                 <w:lang w:eastAsia="pt-BR"/>
               </w:rPr>
-              <w:t xml:space="preserve"> </w:t>
-            </w:r>
+              <w:t xml:space="preserve"> ‘</w:t>
+            </w:r>
+            <w:proofErr w:type="spellStart"/>
             <w:r>
               <w:rPr>
                 <w:b/>
                 <w:lang w:eastAsia="pt-BR"/>
               </w:rPr>
-              <w:t>modulo A</w:t>
-            </w:r>
+              <w:t>moduloA</w:t>
+            </w:r>
+            <w:proofErr w:type="spellEnd"/>
             <w:r>
               <w:rPr>
                 <w:b/>
                 <w:lang w:eastAsia="pt-BR"/>
               </w:rPr>
-              <w:t xml:space="preserve"> – </w:t>
-            </w:r>
-            <w:proofErr w:type="spellStart"/>
-            <w:r>
-              <w:rPr>
-                <w:b/>
-                <w:lang w:eastAsia="pt-BR"/>
-              </w:rPr>
-              <w:t>Branch</w:t>
-            </w:r>
-            <w:proofErr w:type="spellEnd"/>
-            <w:r>
-              <w:rPr>
-                <w:b/>
-                <w:lang w:eastAsia="pt-BR"/>
-              </w:rPr>
-              <w:t xml:space="preserve"> ‘</w:t>
-            </w:r>
-            <w:proofErr w:type="spellStart"/>
-            <w:r>
-              <w:rPr>
-                <w:b/>
-                <w:lang w:eastAsia="pt-BR"/>
-              </w:rPr>
-              <w:t>moduloA</w:t>
-            </w:r>
-            <w:proofErr w:type="spellEnd"/>
-            <w:r>
-              <w:rPr>
-                <w:b/>
-                <w:lang w:eastAsia="pt-BR"/>
-              </w:rPr>
               <w:t>’</w:t>
             </w:r>
           </w:p>
         </w:tc>
         <w:tc>
           <w:tcPr>
-            <w:tcW w:w="6798" w:type="dxa"/>
+            <w:tcW w:w="7081" w:type="dxa"/>
             <w:vAlign w:val="center"/>
           </w:tcPr>
           <w:p>
             <w:pPr>
               <w:pStyle w:val="SemEspaamento"/>
               <w:rPr>
+                <w:sz w:val="18"/>
                 <w:lang w:eastAsia="pt-BR"/>
               </w:rPr>
             </w:pPr>
@@ -21168,9 +21155,28 @@
               <w:r>
                 <w:rPr>
                   <w:rStyle w:val="Hyperlink"/>
+                  <w:sz w:val="18"/>
                   <w:lang w:eastAsia="pt-BR"/>
                 </w:rPr>
-                <w:t>https://github.com/allancac/TCC_Desenvolvimento_Web_Full_Stack_2021/tree/moduloA</w:t>
+                <w:t>https://github.com/allanca</w:t>
+              </w:r>
+              <w:bookmarkStart w:id="39" w:name="_GoBack"/>
+              <w:bookmarkEnd w:id="39"/>
+              <w:r>
+                <w:rPr>
+                  <w:rStyle w:val="Hyperlink"/>
+                  <w:sz w:val="18"/>
+                  <w:lang w:eastAsia="pt-BR"/>
+                </w:rPr>
+                <w:t>c</w:t>
+              </w:r>
+              <w:r>
+                <w:rPr>
+                  <w:rStyle w:val="Hyperlink"/>
+                  <w:sz w:val="18"/>
+                  <w:lang w:eastAsia="pt-BR"/>
+                </w:rPr>
+                <w:t>/TCC_Desenvolvimento_Web_Full_Stack_2021/tree/moduloA</w:t>
               </w:r>
             </w:hyperlink>
           </w:p>
@@ -21179,7 +21185,7 @@
       <w:tr>
         <w:tc>
           <w:tcPr>
-            <w:tcW w:w="2263" w:type="dxa"/>
+            <w:tcW w:w="1980" w:type="dxa"/>
             <w:vAlign w:val="center"/>
           </w:tcPr>
           <w:p>
@@ -21195,21 +21201,23 @@
                 <w:b/>
                 <w:lang w:eastAsia="pt-BR"/>
               </w:rPr>
-              <w:t xml:space="preserve">Link do modulo </w:t>
-            </w:r>
+              <w:t xml:space="preserve">Link do modulo B – </w:t>
+            </w:r>
+            <w:proofErr w:type="spellStart"/>
             <w:r>
               <w:rPr>
                 <w:b/>
                 <w:lang w:eastAsia="pt-BR"/>
               </w:rPr>
-              <w:t>B</w:t>
-            </w:r>
+              <w:t>Branch</w:t>
+            </w:r>
+            <w:proofErr w:type="spellEnd"/>
             <w:r>
               <w:rPr>
                 <w:b/>
                 <w:lang w:eastAsia="pt-BR"/>
               </w:rPr>
-              <w:t xml:space="preserve"> – </w:t>
+              <w:t xml:space="preserve"> ‘</w:t>
             </w:r>
             <w:proofErr w:type="spellStart"/>
             <w:r>
@@ -21217,7 +21225,7 @@
                 <w:b/>
                 <w:lang w:eastAsia="pt-BR"/>
               </w:rPr>
-              <w:t>Branch</w:t>
+              <w:t>moduloB</w:t>
             </w:r>
             <w:proofErr w:type="spellEnd"/>
             <w:r>
@@ -21225,42 +21233,20 @@
                 <w:b/>
                 <w:lang w:eastAsia="pt-BR"/>
               </w:rPr>
-              <w:t xml:space="preserve"> ‘</w:t>
-            </w:r>
-            <w:proofErr w:type="spellStart"/>
-            <w:r>
-              <w:rPr>
-                <w:b/>
-                <w:lang w:eastAsia="pt-BR"/>
-              </w:rPr>
-              <w:t>modulo</w:t>
-            </w:r>
-            <w:r>
-              <w:rPr>
-                <w:b/>
-                <w:lang w:eastAsia="pt-BR"/>
-              </w:rPr>
-              <w:t>B</w:t>
-            </w:r>
-            <w:proofErr w:type="spellEnd"/>
-            <w:r>
-              <w:rPr>
-                <w:b/>
-                <w:lang w:eastAsia="pt-BR"/>
-              </w:rPr>
               <w:t>’</w:t>
             </w:r>
           </w:p>
         </w:tc>
         <w:tc>
           <w:tcPr>
-            <w:tcW w:w="6798" w:type="dxa"/>
+            <w:tcW w:w="7081" w:type="dxa"/>
             <w:vAlign w:val="center"/>
           </w:tcPr>
           <w:p>
             <w:pPr>
               <w:pStyle w:val="SemEspaamento"/>
               <w:rPr>
+                <w:sz w:val="18"/>
                 <w:lang w:eastAsia="pt-BR"/>
               </w:rPr>
             </w:pPr>
@@ -21268,6 +21254,7 @@
               <w:r>
                 <w:rPr>
                   <w:rStyle w:val="Hyperlink"/>
+                  <w:sz w:val="18"/>
                   <w:lang w:eastAsia="pt-BR"/>
                 </w:rPr>
                 <w:t>https://github.com/allancac/TCC_Desenvolvimento_Web_Full_Stack_2021/tree/moduloB</w:t>
@@ -21275,13 +21262,11 @@
             </w:hyperlink>
           </w:p>
         </w:tc>
-        <w:bookmarkStart w:id="39" w:name="_GoBack"/>
-        <w:bookmarkEnd w:id="39"/>
       </w:tr>
       <w:tr>
         <w:tc>
           <w:tcPr>
-            <w:tcW w:w="2263" w:type="dxa"/>
+            <w:tcW w:w="1980" w:type="dxa"/>
             <w:vAlign w:val="center"/>
           </w:tcPr>
           <w:p>
@@ -21297,21 +21282,23 @@
                 <w:b/>
                 <w:lang w:eastAsia="pt-BR"/>
               </w:rPr>
-              <w:t xml:space="preserve">Link do modulo </w:t>
-            </w:r>
+              <w:t xml:space="preserve">Link do modulo C – </w:t>
+            </w:r>
+            <w:proofErr w:type="spellStart"/>
             <w:r>
               <w:rPr>
                 <w:b/>
                 <w:lang w:eastAsia="pt-BR"/>
               </w:rPr>
-              <w:t>C</w:t>
-            </w:r>
+              <w:t>Branch</w:t>
+            </w:r>
+            <w:proofErr w:type="spellEnd"/>
             <w:r>
               <w:rPr>
                 <w:b/>
                 <w:lang w:eastAsia="pt-BR"/>
               </w:rPr>
-              <w:t xml:space="preserve"> – </w:t>
+              <w:t xml:space="preserve"> ‘</w:t>
             </w:r>
             <w:proofErr w:type="spellStart"/>
             <w:r>
@@ -21319,7 +21306,7 @@
                 <w:b/>
                 <w:lang w:eastAsia="pt-BR"/>
               </w:rPr>
-              <w:t>Branch</w:t>
+              <w:t>moduloC</w:t>
             </w:r>
             <w:proofErr w:type="spellEnd"/>
             <w:r>
@@ -21327,42 +21314,20 @@
                 <w:b/>
                 <w:lang w:eastAsia="pt-BR"/>
               </w:rPr>
-              <w:t xml:space="preserve"> ‘</w:t>
-            </w:r>
-            <w:proofErr w:type="spellStart"/>
-            <w:r>
-              <w:rPr>
-                <w:b/>
-                <w:lang w:eastAsia="pt-BR"/>
-              </w:rPr>
-              <w:t>modulo</w:t>
-            </w:r>
-            <w:r>
-              <w:rPr>
-                <w:b/>
-                <w:lang w:eastAsia="pt-BR"/>
-              </w:rPr>
-              <w:t>C</w:t>
-            </w:r>
-            <w:proofErr w:type="spellEnd"/>
-            <w:r>
-              <w:rPr>
-                <w:b/>
-                <w:lang w:eastAsia="pt-BR"/>
-              </w:rPr>
               <w:t>’</w:t>
             </w:r>
           </w:p>
         </w:tc>
         <w:tc>
           <w:tcPr>
-            <w:tcW w:w="6798" w:type="dxa"/>
+            <w:tcW w:w="7081" w:type="dxa"/>
             <w:vAlign w:val="center"/>
           </w:tcPr>
           <w:p>
             <w:pPr>
               <w:pStyle w:val="SemEspaamento"/>
               <w:rPr>
+                <w:sz w:val="18"/>
                 <w:lang w:eastAsia="pt-BR"/>
               </w:rPr>
             </w:pPr>
@@ -21370,6 +21335,7 @@
               <w:r>
                 <w:rPr>
                   <w:rStyle w:val="Hyperlink"/>
+                  <w:sz w:val="18"/>
                   <w:lang w:eastAsia="pt-BR"/>
                 </w:rPr>
                 <w:t>https://github.com/allancac/TCC_Desenvolvimento_Web_Full_Stack_2021/tree/moduloC</w:t>
@@ -21495,6 +21461,7 @@
         <w:rPr>
           <w:rFonts w:cs="Arial"/>
         </w:rPr>
+        <w:lastRenderedPageBreak/>
         <w:t>REFERÊNCIAS</w:t>
       </w:r>
       <w:bookmarkEnd w:id="41"/>
@@ -21899,7 +21866,7 @@
       <w:rPr>
         <w:noProof/>
       </w:rPr>
-      <w:t>35</w:t>
+      <w:t>33</w:t>
     </w:r>
     <w:r>
       <w:fldChar w:fldCharType="end"/>
@@ -26401,7 +26368,7 @@
 </file>
 
 <file path=customXml/itemProps1.xml><?xml version="1.0" encoding="utf-8"?>
-<ds:datastoreItem xmlns:ds="http://schemas.openxmlformats.org/officeDocument/2006/customXml" ds:itemID="{4E6B059A-2DE3-47AF-8126-9C15221C094A}">
+<ds:datastoreItem xmlns:ds="http://schemas.openxmlformats.org/officeDocument/2006/customXml" ds:itemID="{3E6C8A99-F9F9-4CAD-8EF7-34994EB1C2C2}">
   <ds:schemaRefs>
     <ds:schemaRef ds:uri="http://schemas.openxmlformats.org/officeDocument/2006/bibliography"/>
   </ds:schemaRefs>

</xml_diff>